<commit_message>
Transact SQL files added, old demos added
</commit_message>
<xml_diff>
--- a/databases/5. Advanced SQL/homework.docx
+++ b/databases/5. Advanced SQL/homework.docx
@@ -130,6 +130,7 @@
                 <w:bCs/>
               </w:rPr>
             </w:pPr>
+            <w:proofErr w:type="spellStart"/>
             <w:r>
               <w:rPr>
                 <w:b/>
@@ -137,6 +138,7 @@
               </w:rPr>
               <w:t>FirstName</w:t>
             </w:r>
+            <w:proofErr w:type="spellEnd"/>
           </w:p>
         </w:tc>
         <w:tc>
@@ -150,6 +152,7 @@
                 <w:bCs/>
               </w:rPr>
             </w:pPr>
+            <w:proofErr w:type="spellStart"/>
             <w:r>
               <w:rPr>
                 <w:b/>
@@ -157,6 +160,7 @@
               </w:rPr>
               <w:t>LastName</w:t>
             </w:r>
+            <w:proofErr w:type="spellEnd"/>
           </w:p>
         </w:tc>
         <w:tc>
@@ -321,6 +325,7 @@
                 <w:bCs/>
               </w:rPr>
             </w:pPr>
+            <w:proofErr w:type="spellStart"/>
             <w:r>
               <w:rPr>
                 <w:b/>
@@ -328,6 +333,7 @@
               </w:rPr>
               <w:t>FirstName</w:t>
             </w:r>
+            <w:proofErr w:type="spellEnd"/>
           </w:p>
         </w:tc>
         <w:tc>
@@ -341,6 +347,7 @@
                 <w:bCs/>
               </w:rPr>
             </w:pPr>
+            <w:proofErr w:type="spellStart"/>
             <w:r>
               <w:rPr>
                 <w:b/>
@@ -348,6 +355,7 @@
               </w:rPr>
               <w:t>LastName</w:t>
             </w:r>
+            <w:proofErr w:type="spellEnd"/>
           </w:p>
         </w:tc>
         <w:tc>
@@ -671,7 +679,19 @@
         <w:rPr>
           <w:bCs/>
         </w:rPr>
-        <w:t>Write a SQL query to find the full name, salary and department of the employees that take the mini</w:t>
+        <w:t xml:space="preserve">Write a SQL query to find the full name, salary </w:t>
+      </w:r>
+      <w:r>
+        <w:rPr>
+          <w:bCs/>
+        </w:rPr>
+        <w:t>and department</w:t>
+      </w:r>
+      <w:r>
+        <w:rPr>
+          <w:bCs/>
+        </w:rPr>
+        <w:t xml:space="preserve"> of the employees that take the mini</w:t>
       </w:r>
       <w:r>
         <w:rPr>
@@ -718,13 +738,15 @@
                 <w:bCs/>
               </w:rPr>
             </w:pPr>
+            <w:proofErr w:type="spellStart"/>
             <w:r>
               <w:rPr>
                 <w:b/>
                 <w:bCs/>
               </w:rPr>
-              <w:t>FirstName</w:t>
-            </w:r>
+              <w:t>FullName</w:t>
+            </w:r>
+            <w:proofErr w:type="spellEnd"/>
           </w:p>
         </w:tc>
         <w:tc>
@@ -743,7 +765,7 @@
                 <w:b/>
                 <w:bCs/>
               </w:rPr>
-              <w:t>LastName</w:t>
+              <w:t>Salary</w:t>
             </w:r>
           </w:p>
         </w:tc>
@@ -763,7 +785,7 @@
                 <w:b/>
                 <w:bCs/>
               </w:rPr>
-              <w:t>Salary</w:t>
+              <w:t>Department</w:t>
             </w:r>
           </w:p>
         </w:tc>
@@ -978,13 +1000,12 @@
         <w:tblLook w:val="04A0" w:firstRow="1" w:lastRow="0" w:firstColumn="1" w:lastColumn="0" w:noHBand="0" w:noVBand="1"/>
       </w:tblPr>
       <w:tblGrid>
-        <w:gridCol w:w="1806"/>
         <w:gridCol w:w="1974"/>
       </w:tblGrid>
       <w:tr>
         <w:tc>
           <w:tcPr>
-            <w:tcW w:w="1806" w:type="dxa"/>
+            <w:tcW w:w="1974" w:type="dxa"/>
           </w:tcPr>
           <w:p>
             <w:pPr>
@@ -998,42 +1019,12 @@
                 <w:b/>
                 <w:bCs/>
               </w:rPr>
-              <w:t>FirstName</w:t>
-            </w:r>
-          </w:p>
-        </w:tc>
-        <w:tc>
-          <w:tcPr>
-            <w:tcW w:w="1974" w:type="dxa"/>
-          </w:tcPr>
-          <w:p>
-            <w:pPr>
-              <w:rPr>
-                <w:b/>
-                <w:bCs/>
-              </w:rPr>
-            </w:pPr>
-            <w:r>
-              <w:rPr>
-                <w:b/>
-                <w:bCs/>
-              </w:rPr>
               <w:t>Average Salary</w:t>
             </w:r>
           </w:p>
         </w:tc>
       </w:tr>
       <w:tr>
-        <w:tc>
-          <w:tcPr>
-            <w:tcW w:w="1806" w:type="dxa"/>
-          </w:tcPr>
-          <w:p>
-            <w:r>
-              <w:t>Gail Erickson</w:t>
-            </w:r>
-          </w:p>
-        </w:tc>
         <w:tc>
           <w:tcPr>
             <w:tcW w:w="1974" w:type="dxa"/>
@@ -1117,7 +1108,7 @@
           </w:tcPr>
           <w:p>
             <w:r>
-              <w:t>18403.7671</w:t>
+              <w:t>29988.8888</w:t>
             </w:r>
           </w:p>
         </w:tc>
@@ -1183,7 +1174,7 @@
           </w:tcPr>
           <w:p>
             <w:r>
-              <w:t>292</w:t>
+              <w:t>18</w:t>
             </w:r>
           </w:p>
         </w:tc>
@@ -1303,21 +1294,7 @@
                 <w:b/>
                 <w:bCs/>
               </w:rPr>
-              <w:t>Employees with</w:t>
-            </w:r>
-            <w:r>
-              <w:rPr>
-                <w:b/>
-                <w:bCs/>
-              </w:rPr>
-              <w:t>out</w:t>
-            </w:r>
-            <w:r>
-              <w:rPr>
-                <w:b/>
-                <w:bCs/>
-              </w:rPr>
-              <w:t xml:space="preserve"> manager</w:t>
+              <w:t>Employees without manager</w:t>
             </w:r>
           </w:p>
         </w:tc>
@@ -1329,7 +1306,7 @@
           </w:tcPr>
           <w:p>
             <w:r>
-              <w:t>3</w:t>
+              <w:t>4</w:t>
             </w:r>
           </w:p>
         </w:tc>
@@ -1541,6 +1518,12 @@
         </w:rPr>
         <w:t>Write a SQL query to find the count of all employees in each department and for each town.</w:t>
       </w:r>
+      <w:r>
+        <w:rPr>
+          <w:bCs/>
+        </w:rPr>
+        <w:t xml:space="preserve"> </w:t>
+      </w:r>
     </w:p>
     <w:tbl>
       <w:tblPr>
@@ -1688,7 +1671,7 @@
           </w:tcPr>
           <w:p>
             <w:r>
-              <w:t>Redmond</w:t>
+              <w:t>Bellevue</w:t>
             </w:r>
           </w:p>
         </w:tc>
@@ -1720,7 +1703,7 @@
           </w:tcPr>
           <w:p>
             <w:r>
-              <w:t>Renton</w:t>
+              <w:t>Redmond</w:t>
             </w:r>
           </w:p>
         </w:tc>
@@ -1740,7 +1723,7 @@
           </w:tcPr>
           <w:p>
             <w:r>
-              <w:t>4</w:t>
+              <w:t>1</w:t>
             </w:r>
           </w:p>
         </w:tc>
@@ -1778,7 +1761,14 @@
         </w:tc>
       </w:tr>
     </w:tbl>
-    <w:p/>
+    <w:p>
+      <w:r>
+        <w:t>Order by department name</w:t>
+      </w:r>
+      <w:r>
+        <w:t>.</w:t>
+      </w:r>
+    </w:p>
     <w:p>
       <w:r>
         <w:t>You should submit a SQL file as a part of your homework.</w:t>
@@ -1842,6 +1832,7 @@
                 <w:bCs/>
               </w:rPr>
             </w:pPr>
+            <w:proofErr w:type="spellStart"/>
             <w:r>
               <w:rPr>
                 <w:b/>
@@ -1849,6 +1840,7 @@
               </w:rPr>
               <w:t>FirstName</w:t>
             </w:r>
+            <w:proofErr w:type="spellEnd"/>
           </w:p>
         </w:tc>
         <w:tc>
@@ -1862,6 +1854,7 @@
                 <w:bCs/>
               </w:rPr>
             </w:pPr>
+            <w:proofErr w:type="spellStart"/>
             <w:r>
               <w:rPr>
                 <w:b/>
@@ -1869,6 +1862,7 @@
               </w:rPr>
               <w:t>LastName</w:t>
             </w:r>
+            <w:proofErr w:type="spellEnd"/>
           </w:p>
         </w:tc>
         <w:tc>
@@ -2122,6 +2116,16 @@
             <w:tcW w:w="1808" w:type="dxa"/>
           </w:tcPr>
           <w:p>
+            <w:r>
+              <w:t>Employee</w:t>
+            </w:r>
+          </w:p>
+        </w:tc>
+        <w:tc>
+          <w:tcPr>
+            <w:tcW w:w="2125" w:type="dxa"/>
+          </w:tcPr>
+          <w:p>
             <w:pPr>
               <w:rPr>
                 <w:b/>
@@ -2133,26 +2137,6 @@
                 <w:b/>
                 <w:bCs/>
               </w:rPr>
-              <w:t>FirstName</w:t>
-            </w:r>
-          </w:p>
-        </w:tc>
-        <w:tc>
-          <w:tcPr>
-            <w:tcW w:w="2125" w:type="dxa"/>
-          </w:tcPr>
-          <w:p>
-            <w:pPr>
-              <w:rPr>
-                <w:b/>
-                <w:bCs/>
-              </w:rPr>
-            </w:pPr>
-            <w:r>
-              <w:rPr>
-                <w:b/>
-                <w:bCs/>
-              </w:rPr>
               <w:t>Manager</w:t>
             </w:r>
           </w:p>
@@ -2180,7 +2164,7 @@
           </w:tcPr>
           <w:p>
             <w:r>
-              <w:t>No manager</w:t>
+              <w:t>(no manager)</w:t>
             </w:r>
           </w:p>
         </w:tc>
@@ -2207,7 +2191,7 @@
           </w:tcPr>
           <w:p>
             <w:r>
-              <w:t>No manager</w:t>
+              <w:t>(no manager)</w:t>
             </w:r>
           </w:p>
         </w:tc>
@@ -2289,10 +2273,8 @@
         </w:tc>
       </w:tr>
     </w:tbl>
-    <w:p/>
     <w:p>
       <w:r>
-        <w:lastRenderedPageBreak/>
         <w:t>You should submit a SQL file as a part of your homework.</w:t>
       </w:r>
     </w:p>
@@ -2307,6 +2289,7 @@
         <w:rPr>
           <w:bCs/>
         </w:rPr>
+        <w:lastRenderedPageBreak/>
         <w:t xml:space="preserve">Write a SQL query to find the names of all employees whose last name is exactly 5 characters long. </w:t>
       </w:r>
     </w:p>
@@ -2367,8 +2350,10 @@
               <w:rPr>
                 <w:b/>
                 <w:bCs/>
+                <w:highlight w:val="yellow"/>
               </w:rPr>
             </w:pPr>
+            <w:proofErr w:type="spellStart"/>
             <w:r>
               <w:rPr>
                 <w:b/>
@@ -2376,6 +2361,7 @@
               </w:rPr>
               <w:t>FirstName</w:t>
             </w:r>
+            <w:proofErr w:type="spellEnd"/>
           </w:p>
         </w:tc>
         <w:tc>
@@ -2387,15 +2373,18 @@
               <w:rPr>
                 <w:b/>
                 <w:bCs/>
+                <w:highlight w:val="yellow"/>
               </w:rPr>
             </w:pPr>
+            <w:proofErr w:type="spellStart"/>
             <w:r>
               <w:rPr>
                 <w:b/>
                 <w:bCs/>
               </w:rPr>
-              <w:t>Manager</w:t>
-            </w:r>
+              <w:t>LastName</w:t>
+            </w:r>
+            <w:proofErr w:type="spellEnd"/>
           </w:p>
         </w:tc>
       </w:tr>
@@ -2529,7 +2518,43 @@
         <w:rPr>
           <w:bCs/>
         </w:rPr>
-        <w:t xml:space="preserve">Write a SQL query to display the current date and time in the following format "day.month.year hour:minutes:seconds:milliseconds". </w:t>
+        <w:t>Write a SQL query to display the current date and time in the following format "</w:t>
+      </w:r>
+      <w:proofErr w:type="spellStart"/>
+      <w:r>
+        <w:rPr>
+          <w:bCs/>
+        </w:rPr>
+        <w:t>day.month.year</w:t>
+      </w:r>
+      <w:proofErr w:type="spellEnd"/>
+      <w:r>
+        <w:rPr>
+          <w:bCs/>
+        </w:rPr>
+        <w:t xml:space="preserve"> </w:t>
+      </w:r>
+      <w:proofErr w:type="spellStart"/>
+      <w:r>
+        <w:rPr>
+          <w:bCs/>
+        </w:rPr>
+        <w:t>hour</w:t>
+      </w:r>
+      <w:proofErr w:type="gramStart"/>
+      <w:r>
+        <w:rPr>
+          <w:bCs/>
+        </w:rPr>
+        <w:t>:minutes:seconds:milliseconds</w:t>
+      </w:r>
+      <w:proofErr w:type="spellEnd"/>
+      <w:proofErr w:type="gramEnd"/>
+      <w:r>
+        <w:rPr>
+          <w:bCs/>
+        </w:rPr>
+        <w:t xml:space="preserve">". </w:t>
       </w:r>
     </w:p>
     <w:p>
@@ -2716,7 +2741,21 @@
         <w:rPr>
           <w:bCs/>
         </w:rPr>
-        <w:t>umn GroupID to the table Users.</w:t>
+        <w:t xml:space="preserve">umn </w:t>
+      </w:r>
+      <w:proofErr w:type="spellStart"/>
+      <w:r>
+        <w:rPr>
+          <w:bCs/>
+        </w:rPr>
+        <w:t>GroupID</w:t>
+      </w:r>
+      <w:proofErr w:type="spellEnd"/>
+      <w:r>
+        <w:rPr>
+          <w:bCs/>
+        </w:rPr>
+        <w:t xml:space="preserve"> to the table Users.</w:t>
       </w:r>
     </w:p>
     <w:p>
@@ -3196,21 +3235,7 @@
                 <w:b/>
                 <w:bCs/>
               </w:rPr>
-              <w:t>Job</w:t>
-            </w:r>
-            <w:r>
-              <w:rPr>
-                <w:b/>
-                <w:bCs/>
-              </w:rPr>
-              <w:t xml:space="preserve"> </w:t>
-            </w:r>
-            <w:r>
-              <w:rPr>
-                <w:b/>
-                <w:bCs/>
-              </w:rPr>
-              <w:t>Title</w:t>
+              <w:t>Job Title</w:t>
             </w:r>
           </w:p>
         </w:tc>
@@ -3250,14 +3275,7 @@
                 <w:b/>
                 <w:bCs/>
               </w:rPr>
-              <w:t>Min</w:t>
-            </w:r>
-            <w:r>
-              <w:rPr>
-                <w:b/>
-                <w:bCs/>
-              </w:rPr>
-              <w:t xml:space="preserve"> Salary</w:t>
+              <w:t>Min Salary</w:t>
             </w:r>
           </w:p>
         </w:tc>
@@ -3635,14 +3653,7 @@
                 <w:b/>
                 <w:bCs/>
               </w:rPr>
-              <w:t xml:space="preserve">Number of </w:t>
-            </w:r>
-            <w:r>
-              <w:rPr>
-                <w:b/>
-                <w:bCs/>
-              </w:rPr>
-              <w:t>managers</w:t>
+              <w:t>Number of managers</w:t>
             </w:r>
           </w:p>
         </w:tc>
@@ -3654,7 +3665,7 @@
           </w:tcPr>
           <w:p>
             <w:r>
-              <w:t>Issaquah</w:t>
+              <w:t>Bellevue</w:t>
             </w:r>
           </w:p>
         </w:tc>
@@ -3664,7 +3675,7 @@
           </w:tcPr>
           <w:p>
             <w:r>
-              <w:t>3</w:t>
+              <w:t>22</w:t>
             </w:r>
           </w:p>
         </w:tc>
@@ -3678,7 +3689,7 @@
           </w:tcPr>
           <w:p>
             <w:r>
-              <w:t>Kenmore</w:t>
+              <w:t>Berlin</w:t>
             </w:r>
           </w:p>
         </w:tc>
@@ -3688,7 +3699,7 @@
           </w:tcPr>
           <w:p>
             <w:r>
-              <w:t>5</w:t>
+              <w:t>1</w:t>
             </w:r>
           </w:p>
         </w:tc>
@@ -3700,7 +3711,7 @@
           </w:tcPr>
           <w:p>
             <w:r>
-              <w:t>Monroe</w:t>
+              <w:t>Bordeaux</w:t>
             </w:r>
           </w:p>
         </w:tc>
@@ -3710,7 +3721,7 @@
           </w:tcPr>
           <w:p>
             <w:r>
-              <w:t>2</w:t>
+              <w:t>1</w:t>
             </w:r>
           </w:p>
         </w:tc>
@@ -3722,7 +3733,7 @@
           </w:tcPr>
           <w:p>
             <w:r>
-              <w:t>Newport Hills</w:t>
+              <w:t>Bothell</w:t>
             </w:r>
           </w:p>
         </w:tc>
@@ -3732,7 +3743,7 @@
           </w:tcPr>
           <w:p>
             <w:r>
-              <w:t>1</w:t>
+              <w:t>12</w:t>
             </w:r>
           </w:p>
         </w:tc>
@@ -3755,7 +3766,21 @@
         <w:rPr>
           <w:bCs/>
         </w:rPr>
-        <w:t>Write a SQL to create table WorkHours to store</w:t>
+        <w:t xml:space="preserve">Write a SQL to create table </w:t>
+      </w:r>
+      <w:proofErr w:type="spellStart"/>
+      <w:r>
+        <w:rPr>
+          <w:bCs/>
+        </w:rPr>
+        <w:t>WorkHours</w:t>
+      </w:r>
+      <w:proofErr w:type="spellEnd"/>
+      <w:r>
+        <w:rPr>
+          <w:bCs/>
+        </w:rPr>
+        <w:t xml:space="preserve"> to store</w:t>
       </w:r>
       <w:r>
         <w:rPr>
@@ -3817,13 +3842,41 @@
         <w:rPr>
           <w:bCs/>
         </w:rPr>
-        <w:t>Define a table WorkHoursLogs to track all changes in the</w:t>
-      </w:r>
-      <w:r>
-        <w:rPr>
-          <w:bCs/>
-        </w:rPr>
-        <w:t xml:space="preserve"> WorkHours table with triggers.</w:t>
+        <w:t xml:space="preserve">Define a table </w:t>
+      </w:r>
+      <w:proofErr w:type="spellStart"/>
+      <w:r>
+        <w:rPr>
+          <w:bCs/>
+        </w:rPr>
+        <w:t>WorkHoursLogs</w:t>
+      </w:r>
+      <w:proofErr w:type="spellEnd"/>
+      <w:r>
+        <w:rPr>
+          <w:bCs/>
+        </w:rPr>
+        <w:t xml:space="preserve"> to track all changes in the</w:t>
+      </w:r>
+      <w:r>
+        <w:rPr>
+          <w:bCs/>
+        </w:rPr>
+        <w:t xml:space="preserve"> </w:t>
+      </w:r>
+      <w:proofErr w:type="spellStart"/>
+      <w:r>
+        <w:rPr>
+          <w:bCs/>
+        </w:rPr>
+        <w:t>WorkHours</w:t>
+      </w:r>
+      <w:proofErr w:type="spellEnd"/>
+      <w:r>
+        <w:rPr>
+          <w:bCs/>
+        </w:rPr>
+        <w:t xml:space="preserve"> table with triggers.</w:t>
       </w:r>
     </w:p>
     <w:p>
@@ -3875,7 +3928,21 @@
         <w:rPr>
           <w:bCs/>
         </w:rPr>
-        <w:t>op the table EmployeesProjects.</w:t>
+        <w:t xml:space="preserve">op the table </w:t>
+      </w:r>
+      <w:proofErr w:type="spellStart"/>
+      <w:r>
+        <w:rPr>
+          <w:bCs/>
+        </w:rPr>
+        <w:t>EmployeesProjects</w:t>
+      </w:r>
+      <w:proofErr w:type="spellEnd"/>
+      <w:r>
+        <w:rPr>
+          <w:bCs/>
+        </w:rPr>
+        <w:t>.</w:t>
       </w:r>
     </w:p>
     <w:p>
@@ -3922,7 +3989,21 @@
         <w:rPr>
           <w:bCs/>
         </w:rPr>
-        <w:t>Using temporary tables backup all records from EmployeesProjects and restore them back after dropping and re-creating the table.</w:t>
+        <w:t xml:space="preserve">Using temporary tables backup all records from </w:t>
+      </w:r>
+      <w:proofErr w:type="spellStart"/>
+      <w:r>
+        <w:rPr>
+          <w:bCs/>
+        </w:rPr>
+        <w:t>EmployeesProjects</w:t>
+      </w:r>
+      <w:proofErr w:type="spellEnd"/>
+      <w:r>
+        <w:rPr>
+          <w:bCs/>
+        </w:rPr>
+        <w:t xml:space="preserve"> and restore them back after dropping and re-creating the table.</w:t>
       </w:r>
     </w:p>
     <w:p>
@@ -3976,6 +4057,7 @@
     <w:r>
       <w:rPr>
         <w:noProof/>
+        <w:lang w:val="en-GB" w:eastAsia="en-GB"/>
       </w:rPr>
       <mc:AlternateContent>
         <mc:Choice Requires="wps">
@@ -4090,6 +4172,7 @@
     <w:r>
       <w:rPr>
         <w:noProof/>
+        <w:lang w:val="en-GB" w:eastAsia="en-GB"/>
       </w:rPr>
       <mc:AlternateContent>
         <mc:Choice Requires="wps">
@@ -4371,6 +4454,7 @@
         <w:noProof/>
         <w:sz w:val="24"/>
         <w:szCs w:val="24"/>
+        <w:lang w:val="en-GB" w:eastAsia="en-GB"/>
       </w:rPr>
       <mc:AlternateContent>
         <mc:Choice Requires="wps">
@@ -4493,6 +4577,7 @@
                               <w:noProof/>
                               <w:sz w:val="20"/>
                               <w:szCs w:val="20"/>
+                              <w:lang w:val="en-GB" w:eastAsia="en-GB"/>
                             </w:rPr>
                             <w:drawing>
                               <wp:inline distT="0" distB="0" distL="0" distR="0" wp14:anchorId="6AE4B92C" wp14:editId="63A0AA58">
@@ -4544,6 +4629,7 @@
                               <w:noProof/>
                               <w:sz w:val="20"/>
                               <w:szCs w:val="20"/>
+                              <w:lang w:val="en-GB" w:eastAsia="en-GB"/>
                             </w:rPr>
                             <w:drawing>
                               <wp:inline distT="0" distB="0" distL="0" distR="0" wp14:anchorId="25B3D866" wp14:editId="7F818024">
@@ -4595,6 +4681,7 @@
                               <w:noProof/>
                               <w:sz w:val="20"/>
                               <w:szCs w:val="20"/>
+                              <w:lang w:val="en-GB" w:eastAsia="en-GB"/>
                             </w:rPr>
                             <w:drawing>
                               <wp:inline distT="0" distB="0" distL="0" distR="0" wp14:anchorId="261DE309" wp14:editId="639B90C8">
@@ -4646,6 +4733,7 @@
                               <w:noProof/>
                               <w:sz w:val="20"/>
                               <w:szCs w:val="20"/>
+                              <w:lang w:val="en-GB" w:eastAsia="en-GB"/>
                             </w:rPr>
                             <w:drawing>
                               <wp:inline distT="0" distB="0" distL="0" distR="0" wp14:anchorId="620E318E" wp14:editId="558FF9D0">
@@ -4697,6 +4785,7 @@
                               <w:noProof/>
                               <w:sz w:val="20"/>
                               <w:szCs w:val="20"/>
+                              <w:lang w:val="en-GB" w:eastAsia="en-GB"/>
                             </w:rPr>
                             <w:drawing>
                               <wp:inline distT="0" distB="0" distL="0" distR="0" wp14:anchorId="0F6F899E" wp14:editId="44FF18D6">
@@ -4748,6 +4837,7 @@
                               <w:noProof/>
                               <w:sz w:val="20"/>
                               <w:szCs w:val="20"/>
+                              <w:lang w:val="en-GB" w:eastAsia="en-GB"/>
                             </w:rPr>
                             <w:drawing>
                               <wp:inline distT="0" distB="0" distL="0" distR="0" wp14:anchorId="0968AA8E" wp14:editId="0F63B0C7">
@@ -4799,6 +4889,7 @@
                               <w:noProof/>
                               <w:sz w:val="20"/>
                               <w:szCs w:val="20"/>
+                              <w:lang w:val="en-GB" w:eastAsia="en-GB"/>
                             </w:rPr>
                             <w:drawing>
                               <wp:inline distT="0" distB="0" distL="0" distR="0" wp14:anchorId="7E8175B1" wp14:editId="478CF85E">
@@ -4850,6 +4941,7 @@
                               <w:noProof/>
                               <w:sz w:val="20"/>
                               <w:szCs w:val="20"/>
+                              <w:lang w:val="en-GB" w:eastAsia="en-GB"/>
                             </w:rPr>
                             <w:drawing>
                               <wp:inline distT="0" distB="0" distL="0" distR="0" wp14:anchorId="06210BBD" wp14:editId="3CCC001E">
@@ -4901,6 +4993,7 @@
                               <w:noProof/>
                               <w:sz w:val="20"/>
                               <w:szCs w:val="20"/>
+                              <w:lang w:val="en-GB" w:eastAsia="en-GB"/>
                             </w:rPr>
                             <w:drawing>
                               <wp:inline distT="0" distB="0" distL="0" distR="0" wp14:anchorId="792D4A0C" wp14:editId="597EB5AE">
@@ -4952,6 +5045,7 @@
                               <w:noProof/>
                               <w:sz w:val="20"/>
                               <w:szCs w:val="20"/>
+                              <w:lang w:val="en-GB" w:eastAsia="en-GB"/>
                             </w:rPr>
                             <w:drawing>
                               <wp:inline distT="0" distB="0" distL="0" distR="0" wp14:anchorId="6D0CAFD9" wp14:editId="1AC2F74B">
@@ -5093,6 +5187,7 @@
                         <w:noProof/>
                         <w:sz w:val="20"/>
                         <w:szCs w:val="20"/>
+                        <w:lang w:val="en-GB" w:eastAsia="en-GB"/>
                       </w:rPr>
                       <w:drawing>
                         <wp:inline distT="0" distB="0" distL="0" distR="0" wp14:anchorId="6AE4B92C" wp14:editId="63A0AA58">
@@ -5144,6 +5239,7 @@
                         <w:noProof/>
                         <w:sz w:val="20"/>
                         <w:szCs w:val="20"/>
+                        <w:lang w:val="en-GB" w:eastAsia="en-GB"/>
                       </w:rPr>
                       <w:drawing>
                         <wp:inline distT="0" distB="0" distL="0" distR="0" wp14:anchorId="25B3D866" wp14:editId="7F818024">
@@ -5195,6 +5291,7 @@
                         <w:noProof/>
                         <w:sz w:val="20"/>
                         <w:szCs w:val="20"/>
+                        <w:lang w:val="en-GB" w:eastAsia="en-GB"/>
                       </w:rPr>
                       <w:drawing>
                         <wp:inline distT="0" distB="0" distL="0" distR="0" wp14:anchorId="261DE309" wp14:editId="639B90C8">
@@ -5246,6 +5343,7 @@
                         <w:noProof/>
                         <w:sz w:val="20"/>
                         <w:szCs w:val="20"/>
+                        <w:lang w:val="en-GB" w:eastAsia="en-GB"/>
                       </w:rPr>
                       <w:drawing>
                         <wp:inline distT="0" distB="0" distL="0" distR="0" wp14:anchorId="620E318E" wp14:editId="558FF9D0">
@@ -5297,6 +5395,7 @@
                         <w:noProof/>
                         <w:sz w:val="20"/>
                         <w:szCs w:val="20"/>
+                        <w:lang w:val="en-GB" w:eastAsia="en-GB"/>
                       </w:rPr>
                       <w:drawing>
                         <wp:inline distT="0" distB="0" distL="0" distR="0" wp14:anchorId="0F6F899E" wp14:editId="44FF18D6">
@@ -5348,6 +5447,7 @@
                         <w:noProof/>
                         <w:sz w:val="20"/>
                         <w:szCs w:val="20"/>
+                        <w:lang w:val="en-GB" w:eastAsia="en-GB"/>
                       </w:rPr>
                       <w:drawing>
                         <wp:inline distT="0" distB="0" distL="0" distR="0" wp14:anchorId="0968AA8E" wp14:editId="0F63B0C7">
@@ -5399,6 +5499,7 @@
                         <w:noProof/>
                         <w:sz w:val="20"/>
                         <w:szCs w:val="20"/>
+                        <w:lang w:val="en-GB" w:eastAsia="en-GB"/>
                       </w:rPr>
                       <w:drawing>
                         <wp:inline distT="0" distB="0" distL="0" distR="0" wp14:anchorId="7E8175B1" wp14:editId="478CF85E">
@@ -5450,6 +5551,7 @@
                         <w:noProof/>
                         <w:sz w:val="20"/>
                         <w:szCs w:val="20"/>
+                        <w:lang w:val="en-GB" w:eastAsia="en-GB"/>
                       </w:rPr>
                       <w:drawing>
                         <wp:inline distT="0" distB="0" distL="0" distR="0" wp14:anchorId="06210BBD" wp14:editId="3CCC001E">
@@ -5501,6 +5603,7 @@
                         <w:noProof/>
                         <w:sz w:val="20"/>
                         <w:szCs w:val="20"/>
+                        <w:lang w:val="en-GB" w:eastAsia="en-GB"/>
                       </w:rPr>
                       <w:drawing>
                         <wp:inline distT="0" distB="0" distL="0" distR="0" wp14:anchorId="792D4A0C" wp14:editId="597EB5AE">
@@ -5552,6 +5655,7 @@
                         <w:noProof/>
                         <w:sz w:val="20"/>
                         <w:szCs w:val="20"/>
+                        <w:lang w:val="en-GB" w:eastAsia="en-GB"/>
                       </w:rPr>
                       <w:drawing>
                         <wp:inline distT="0" distB="0" distL="0" distR="0" wp14:anchorId="6D0CAFD9" wp14:editId="1AC2F74B">
@@ -5603,6 +5707,7 @@
     <w:r>
       <w:rPr>
         <w:noProof/>
+        <w:lang w:val="en-GB" w:eastAsia="en-GB"/>
       </w:rPr>
       <mc:AlternateContent>
         <mc:Choice Requires="wps">
@@ -5667,7 +5772,7 @@
         </mc:Choice>
         <mc:Fallback>
           <w:pict>
-            <v:line w14:anchorId="6F359979" id="Straight Connector 1" o:spid="_x0000_s1026" style="position:absolute;flip:y;z-index:251662336;visibility:visible;mso-wrap-style:square;mso-width-percent:0;mso-height-percent:0;mso-wrap-distance-left:9pt;mso-wrap-distance-top:0;mso-wrap-distance-right:9pt;mso-wrap-distance-bottom:0;mso-position-horizontal:absolute;mso-position-horizontal-relative:text;mso-position-vertical:absolute;mso-position-vertical-relative:text;mso-width-percent:0;mso-height-percent:0;mso-width-relative:margin;mso-height-relative:margin" from="-.35pt,11.2pt" to="520.45pt,11.2pt" o:gfxdata="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" strokecolor="#f37123" strokeweight="1pt">
+            <v:line w14:anchorId="0E7EF9BC" id="Straight Connector 1" o:spid="_x0000_s1026" style="position:absolute;flip:y;z-index:251662336;visibility:visible;mso-wrap-style:square;mso-width-percent:0;mso-height-percent:0;mso-wrap-distance-left:9pt;mso-wrap-distance-top:0;mso-wrap-distance-right:9pt;mso-wrap-distance-bottom:0;mso-position-horizontal:absolute;mso-position-horizontal-relative:text;mso-position-vertical:absolute;mso-position-vertical-relative:text;mso-width-percent:0;mso-height-percent:0;mso-width-relative:margin;mso-height-relative:margin" from="-.35pt,11.2pt" to="520.45pt,11.2pt" o:gfxdata="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" strokecolor="#f37123" strokeweight="1pt">
               <v:stroke endcap="round"/>
             </v:line>
           </w:pict>
@@ -5677,6 +5782,7 @@
     <w:r>
       <w:rPr>
         <w:noProof/>
+        <w:lang w:val="en-GB" w:eastAsia="en-GB"/>
       </w:rPr>
       <mc:AlternateContent>
         <mc:Choice Requires="wps">
@@ -5729,13 +5835,14 @@
                               <w:noProof/>
                               <w:sz w:val="20"/>
                               <w:szCs w:val="20"/>
+                              <w:lang w:val="en-GB" w:eastAsia="en-GB"/>
                             </w:rPr>
                             <w:drawing>
                               <wp:inline distT="0" distB="0" distL="0" distR="0" wp14:anchorId="3D76A6F3" wp14:editId="0BEF8934">
                                 <wp:extent cx="1360800" cy="439200"/>
                                 <wp:effectExtent l="0" t="0" r="0" b="0"/>
                                 <wp:docPr id="24" name="Picture 24" title="Software University Foundation - logo">
-                                  <a:hlinkClick xmlns:a="http://schemas.openxmlformats.org/drawingml/2006/main" r:id="rId1"/>
+                                  <a:hlinkClick xmlns:a="http://schemas.openxmlformats.org/drawingml/2006/main" r:id="rId22"/>
                                 </wp:docPr>
                                 <wp:cNvGraphicFramePr>
                                   <a:graphicFrameLocks xmlns:a="http://schemas.openxmlformats.org/drawingml/2006/main"/>
@@ -5813,13 +5920,14 @@
                         <w:noProof/>
                         <w:sz w:val="20"/>
                         <w:szCs w:val="20"/>
+                        <w:lang w:val="en-GB" w:eastAsia="en-GB"/>
                       </w:rPr>
                       <w:drawing>
                         <wp:inline distT="0" distB="0" distL="0" distR="0" wp14:anchorId="3D76A6F3" wp14:editId="0BEF8934">
                           <wp:extent cx="1360800" cy="439200"/>
                           <wp:effectExtent l="0" t="0" r="0" b="0"/>
                           <wp:docPr id="24" name="Picture 24" title="Software University Foundation - logo">
-                            <a:hlinkClick xmlns:a="http://schemas.openxmlformats.org/drawingml/2006/main" r:id="rId1"/>
+                            <a:hlinkClick xmlns:a="http://schemas.openxmlformats.org/drawingml/2006/main" r:id="rId22"/>
                           </wp:docPr>
                           <wp:cNvGraphicFramePr>
                             <a:graphicFrameLocks xmlns:a="http://schemas.openxmlformats.org/drawingml/2006/main"/>
@@ -5926,7 +6034,7 @@
 
 <file path=word/numbering.xml><?xml version="1.0" encoding="utf-8"?>
 <w:numbering xmlns:wpc="http://schemas.microsoft.com/office/word/2010/wordprocessingCanvas" xmlns:mc="http://schemas.openxmlformats.org/markup-compatibility/2006" xmlns:o="urn:schemas-microsoft-com:office:office" xmlns:r="http://schemas.openxmlformats.org/officeDocument/2006/relationships" xmlns:m="http://schemas.openxmlformats.org/officeDocument/2006/math" xmlns:v="urn:schemas-microsoft-com:vml" xmlns:wp14="http://schemas.microsoft.com/office/word/2010/wordprocessingDrawing" xmlns:wp="http://schemas.openxmlformats.org/drawingml/2006/wordprocessingDrawing" xmlns:w10="urn:schemas-microsoft-com:office:word" xmlns:w="http://schemas.openxmlformats.org/wordprocessingml/2006/main" xmlns:w14="http://schemas.microsoft.com/office/word/2010/wordml" xmlns:w15="http://schemas.microsoft.com/office/word/2012/wordml" xmlns:wpg="http://schemas.microsoft.com/office/word/2010/wordprocessingGroup" xmlns:wpi="http://schemas.microsoft.com/office/word/2010/wordprocessingInk" xmlns:wne="http://schemas.microsoft.com/office/word/2006/wordml" xmlns:wps="http://schemas.microsoft.com/office/word/2010/wordprocessingShape" mc:Ignorable="w14 w15 wp14">
-  <w:abstractNum w:abstractNumId="0">
+  <w:abstractNum w:abstractNumId="0" w15:restartNumberingAfterBreak="0">
     <w:nsid w:val="00463D3E"/>
     <w:multiLevelType w:val="hybridMultilevel"/>
     <w:tmpl w:val="62C6D870"/>
@@ -6039,7 +6147,7 @@
       </w:pPr>
     </w:lvl>
   </w:abstractNum>
-  <w:abstractNum w:abstractNumId="1">
+  <w:abstractNum w:abstractNumId="1" w15:restartNumberingAfterBreak="0">
     <w:nsid w:val="00DE6CE0"/>
     <w:multiLevelType w:val="hybridMultilevel"/>
     <w:tmpl w:val="D01A1A1E"/>
@@ -6128,7 +6236,7 @@
       </w:pPr>
     </w:lvl>
   </w:abstractNum>
-  <w:abstractNum w:abstractNumId="2">
+  <w:abstractNum w:abstractNumId="2" w15:restartNumberingAfterBreak="0">
     <w:nsid w:val="03297134"/>
     <w:multiLevelType w:val="hybridMultilevel"/>
     <w:tmpl w:val="2CB69EE2"/>
@@ -6241,7 +6349,7 @@
       </w:pPr>
     </w:lvl>
   </w:abstractNum>
-  <w:abstractNum w:abstractNumId="3">
+  <w:abstractNum w:abstractNumId="3" w15:restartNumberingAfterBreak="0">
     <w:nsid w:val="04E60920"/>
     <w:multiLevelType w:val="hybridMultilevel"/>
     <w:tmpl w:val="9DB0F662"/>
@@ -6354,7 +6462,7 @@
       </w:rPr>
     </w:lvl>
   </w:abstractNum>
-  <w:abstractNum w:abstractNumId="4">
+  <w:abstractNum w:abstractNumId="4" w15:restartNumberingAfterBreak="0">
     <w:nsid w:val="05763AB0"/>
     <w:multiLevelType w:val="hybridMultilevel"/>
     <w:tmpl w:val="7780083E"/>
@@ -6467,7 +6575,7 @@
       </w:pPr>
     </w:lvl>
   </w:abstractNum>
-  <w:abstractNum w:abstractNumId="5">
+  <w:abstractNum w:abstractNumId="5" w15:restartNumberingAfterBreak="0">
     <w:nsid w:val="09942933"/>
     <w:multiLevelType w:val="hybridMultilevel"/>
     <w:tmpl w:val="94228B32"/>
@@ -6580,7 +6688,7 @@
       </w:pPr>
     </w:lvl>
   </w:abstractNum>
-  <w:abstractNum w:abstractNumId="6">
+  <w:abstractNum w:abstractNumId="6" w15:restartNumberingAfterBreak="0">
     <w:nsid w:val="0AC736A2"/>
     <w:multiLevelType w:val="multilevel"/>
     <w:tmpl w:val="6ADCEAFC"/>
@@ -6729,7 +6837,7 @@
       </w:rPr>
     </w:lvl>
   </w:abstractNum>
-  <w:abstractNum w:abstractNumId="7">
+  <w:abstractNum w:abstractNumId="7" w15:restartNumberingAfterBreak="0">
     <w:nsid w:val="186C13A6"/>
     <w:multiLevelType w:val="hybridMultilevel"/>
     <w:tmpl w:val="EEF82B94"/>
@@ -6842,7 +6950,7 @@
       </w:pPr>
     </w:lvl>
   </w:abstractNum>
-  <w:abstractNum w:abstractNumId="8">
+  <w:abstractNum w:abstractNumId="8" w15:restartNumberingAfterBreak="0">
     <w:nsid w:val="1874561D"/>
     <w:multiLevelType w:val="hybridMultilevel"/>
     <w:tmpl w:val="ADECB8FE"/>
@@ -6955,7 +7063,7 @@
       </w:pPr>
     </w:lvl>
   </w:abstractNum>
-  <w:abstractNum w:abstractNumId="9">
+  <w:abstractNum w:abstractNumId="9" w15:restartNumberingAfterBreak="0">
     <w:nsid w:val="19C25B35"/>
     <w:multiLevelType w:val="hybridMultilevel"/>
     <w:tmpl w:val="81725F70"/>
@@ -7068,7 +7176,7 @@
       </w:pPr>
     </w:lvl>
   </w:abstractNum>
-  <w:abstractNum w:abstractNumId="10">
+  <w:abstractNum w:abstractNumId="10" w15:restartNumberingAfterBreak="0">
     <w:nsid w:val="22717C63"/>
     <w:multiLevelType w:val="hybridMultilevel"/>
     <w:tmpl w:val="7AF47E5E"/>
@@ -7181,7 +7289,7 @@
       </w:pPr>
     </w:lvl>
   </w:abstractNum>
-  <w:abstractNum w:abstractNumId="11">
+  <w:abstractNum w:abstractNumId="11" w15:restartNumberingAfterBreak="0">
     <w:nsid w:val="22CD3F94"/>
     <w:multiLevelType w:val="hybridMultilevel"/>
     <w:tmpl w:val="A044FDFA"/>
@@ -7267,7 +7375,7 @@
       </w:pPr>
     </w:lvl>
   </w:abstractNum>
-  <w:abstractNum w:abstractNumId="12">
+  <w:abstractNum w:abstractNumId="12" w15:restartNumberingAfterBreak="0">
     <w:nsid w:val="232B7220"/>
     <w:multiLevelType w:val="hybridMultilevel"/>
     <w:tmpl w:val="301274B8"/>
@@ -7380,7 +7488,7 @@
       </w:pPr>
     </w:lvl>
   </w:abstractNum>
-  <w:abstractNum w:abstractNumId="13">
+  <w:abstractNum w:abstractNumId="13" w15:restartNumberingAfterBreak="0">
     <w:nsid w:val="27034FF2"/>
     <w:multiLevelType w:val="hybridMultilevel"/>
     <w:tmpl w:val="680871D8"/>
@@ -7493,7 +7601,7 @@
       </w:pPr>
     </w:lvl>
   </w:abstractNum>
-  <w:abstractNum w:abstractNumId="14">
+  <w:abstractNum w:abstractNumId="14" w15:restartNumberingAfterBreak="0">
     <w:nsid w:val="273A0993"/>
     <w:multiLevelType w:val="hybridMultilevel"/>
     <w:tmpl w:val="15189A8C"/>
@@ -7606,7 +7714,7 @@
       </w:rPr>
     </w:lvl>
   </w:abstractNum>
-  <w:abstractNum w:abstractNumId="15">
+  <w:abstractNum w:abstractNumId="15" w15:restartNumberingAfterBreak="0">
     <w:nsid w:val="27B21A09"/>
     <w:multiLevelType w:val="hybridMultilevel"/>
     <w:tmpl w:val="2B56ED7C"/>
@@ -7696,7 +7804,7 @@
       </w:pPr>
     </w:lvl>
   </w:abstractNum>
-  <w:abstractNum w:abstractNumId="16">
+  <w:abstractNum w:abstractNumId="16" w15:restartNumberingAfterBreak="0">
     <w:nsid w:val="2A0078EA"/>
     <w:multiLevelType w:val="hybridMultilevel"/>
     <w:tmpl w:val="16E22582"/>
@@ -7809,7 +7917,7 @@
       </w:pPr>
     </w:lvl>
   </w:abstractNum>
-  <w:abstractNum w:abstractNumId="17">
+  <w:abstractNum w:abstractNumId="17" w15:restartNumberingAfterBreak="0">
     <w:nsid w:val="353853AA"/>
     <w:multiLevelType w:val="hybridMultilevel"/>
     <w:tmpl w:val="DEF01C74"/>
@@ -7922,7 +8030,7 @@
       </w:pPr>
     </w:lvl>
   </w:abstractNum>
-  <w:abstractNum w:abstractNumId="18">
+  <w:abstractNum w:abstractNumId="18" w15:restartNumberingAfterBreak="0">
     <w:nsid w:val="35D5580B"/>
     <w:multiLevelType w:val="hybridMultilevel"/>
     <w:tmpl w:val="B16051DA"/>
@@ -8035,7 +8143,7 @@
       </w:pPr>
     </w:lvl>
   </w:abstractNum>
-  <w:abstractNum w:abstractNumId="19">
+  <w:abstractNum w:abstractNumId="19" w15:restartNumberingAfterBreak="0">
     <w:nsid w:val="38B24E7C"/>
     <w:multiLevelType w:val="hybridMultilevel"/>
     <w:tmpl w:val="807CA3BE"/>
@@ -8148,7 +8256,7 @@
       </w:pPr>
     </w:lvl>
   </w:abstractNum>
-  <w:abstractNum w:abstractNumId="20">
+  <w:abstractNum w:abstractNumId="20" w15:restartNumberingAfterBreak="0">
     <w:nsid w:val="3C252741"/>
     <w:multiLevelType w:val="hybridMultilevel"/>
     <w:tmpl w:val="5AE6BCCA"/>
@@ -8261,7 +8369,7 @@
       </w:pPr>
     </w:lvl>
   </w:abstractNum>
-  <w:abstractNum w:abstractNumId="21">
+  <w:abstractNum w:abstractNumId="21" w15:restartNumberingAfterBreak="0">
     <w:nsid w:val="408D2380"/>
     <w:multiLevelType w:val="hybridMultilevel"/>
     <w:tmpl w:val="171ABD58"/>
@@ -8374,7 +8482,7 @@
       </w:rPr>
     </w:lvl>
   </w:abstractNum>
-  <w:abstractNum w:abstractNumId="22">
+  <w:abstractNum w:abstractNumId="22" w15:restartNumberingAfterBreak="0">
     <w:nsid w:val="480241E3"/>
     <w:multiLevelType w:val="hybridMultilevel"/>
     <w:tmpl w:val="D89C5D02"/>
@@ -8487,7 +8595,7 @@
       </w:rPr>
     </w:lvl>
   </w:abstractNum>
-  <w:abstractNum w:abstractNumId="23">
+  <w:abstractNum w:abstractNumId="23" w15:restartNumberingAfterBreak="0">
     <w:nsid w:val="4D2E31F2"/>
     <w:multiLevelType w:val="hybridMultilevel"/>
     <w:tmpl w:val="962EC824"/>
@@ -8600,7 +8708,7 @@
       </w:pPr>
     </w:lvl>
   </w:abstractNum>
-  <w:abstractNum w:abstractNumId="24">
+  <w:abstractNum w:abstractNumId="24" w15:restartNumberingAfterBreak="0">
     <w:nsid w:val="5507266E"/>
     <w:multiLevelType w:val="hybridMultilevel"/>
     <w:tmpl w:val="22522E3A"/>
@@ -8713,7 +8821,7 @@
       </w:rPr>
     </w:lvl>
   </w:abstractNum>
-  <w:abstractNum w:abstractNumId="25">
+  <w:abstractNum w:abstractNumId="25" w15:restartNumberingAfterBreak="0">
     <w:nsid w:val="55990837"/>
     <w:multiLevelType w:val="hybridMultilevel"/>
     <w:tmpl w:val="960254F8"/>
@@ -8826,7 +8934,7 @@
       </w:rPr>
     </w:lvl>
   </w:abstractNum>
-  <w:abstractNum w:abstractNumId="26">
+  <w:abstractNum w:abstractNumId="26" w15:restartNumberingAfterBreak="0">
     <w:nsid w:val="56373FA6"/>
     <w:multiLevelType w:val="multilevel"/>
     <w:tmpl w:val="0EC6010C"/>
@@ -8975,7 +9083,7 @@
       </w:rPr>
     </w:lvl>
   </w:abstractNum>
-  <w:abstractNum w:abstractNumId="27">
+  <w:abstractNum w:abstractNumId="27" w15:restartNumberingAfterBreak="0">
     <w:nsid w:val="56EC7563"/>
     <w:multiLevelType w:val="hybridMultilevel"/>
     <w:tmpl w:val="6A662A86"/>
@@ -9088,7 +9196,7 @@
       </w:pPr>
     </w:lvl>
   </w:abstractNum>
-  <w:abstractNum w:abstractNumId="28">
+  <w:abstractNum w:abstractNumId="28" w15:restartNumberingAfterBreak="0">
     <w:nsid w:val="572900D2"/>
     <w:multiLevelType w:val="hybridMultilevel"/>
     <w:tmpl w:val="5824C316"/>
@@ -9201,7 +9309,7 @@
       </w:pPr>
     </w:lvl>
   </w:abstractNum>
-  <w:abstractNum w:abstractNumId="29">
+  <w:abstractNum w:abstractNumId="29" w15:restartNumberingAfterBreak="0">
     <w:nsid w:val="5E10569E"/>
     <w:multiLevelType w:val="hybridMultilevel"/>
     <w:tmpl w:val="6190573C"/>
@@ -9314,7 +9422,7 @@
       </w:rPr>
     </w:lvl>
   </w:abstractNum>
-  <w:abstractNum w:abstractNumId="30">
+  <w:abstractNum w:abstractNumId="30" w15:restartNumberingAfterBreak="0">
     <w:nsid w:val="5F9A715F"/>
     <w:multiLevelType w:val="hybridMultilevel"/>
     <w:tmpl w:val="4B26630C"/>
@@ -9427,7 +9535,7 @@
       </w:rPr>
     </w:lvl>
   </w:abstractNum>
-  <w:abstractNum w:abstractNumId="31">
+  <w:abstractNum w:abstractNumId="31" w15:restartNumberingAfterBreak="0">
     <w:nsid w:val="60B1394E"/>
     <w:multiLevelType w:val="hybridMultilevel"/>
     <w:tmpl w:val="D460172E"/>
@@ -9540,7 +9648,7 @@
       </w:rPr>
     </w:lvl>
   </w:abstractNum>
-  <w:abstractNum w:abstractNumId="32">
+  <w:abstractNum w:abstractNumId="32" w15:restartNumberingAfterBreak="0">
     <w:nsid w:val="65FF2968"/>
     <w:multiLevelType w:val="hybridMultilevel"/>
     <w:tmpl w:val="686E9B12"/>
@@ -9626,7 +9734,7 @@
       </w:pPr>
     </w:lvl>
   </w:abstractNum>
-  <w:abstractNum w:abstractNumId="33">
+  <w:abstractNum w:abstractNumId="33" w15:restartNumberingAfterBreak="0">
     <w:nsid w:val="698C6107"/>
     <w:multiLevelType w:val="hybridMultilevel"/>
     <w:tmpl w:val="1A269F46"/>
@@ -9739,7 +9847,7 @@
       </w:pPr>
     </w:lvl>
   </w:abstractNum>
-  <w:abstractNum w:abstractNumId="34">
+  <w:abstractNum w:abstractNumId="34" w15:restartNumberingAfterBreak="0">
     <w:nsid w:val="6DC02F02"/>
     <w:multiLevelType w:val="hybridMultilevel"/>
     <w:tmpl w:val="15B2AB50"/>
@@ -9852,7 +9960,7 @@
       </w:rPr>
     </w:lvl>
   </w:abstractNum>
-  <w:abstractNum w:abstractNumId="35">
+  <w:abstractNum w:abstractNumId="35" w15:restartNumberingAfterBreak="0">
     <w:nsid w:val="76417219"/>
     <w:multiLevelType w:val="hybridMultilevel"/>
     <w:tmpl w:val="02E20E58"/>
@@ -9965,7 +10073,7 @@
       </w:pPr>
     </w:lvl>
   </w:abstractNum>
-  <w:abstractNum w:abstractNumId="36">
+  <w:abstractNum w:abstractNumId="36" w15:restartNumberingAfterBreak="0">
     <w:nsid w:val="7A0155B4"/>
     <w:multiLevelType w:val="hybridMultilevel"/>
     <w:tmpl w:val="581A57DA"/>
@@ -10078,7 +10186,7 @@
       </w:rPr>
     </w:lvl>
   </w:abstractNum>
-  <w:abstractNum w:abstractNumId="37">
+  <w:abstractNum w:abstractNumId="37" w15:restartNumberingAfterBreak="0">
     <w:nsid w:val="7C8835A5"/>
     <w:multiLevelType w:val="hybridMultilevel"/>
     <w:tmpl w:val="7E92255E"/>
@@ -11389,7 +11497,7 @@
 </file>
 
 <file path=customXml/itemProps1.xml><?xml version="1.0" encoding="utf-8"?>
-<ds:datastoreItem xmlns:ds="http://schemas.openxmlformats.org/officeDocument/2006/customXml" ds:itemID="{4B758ACF-3274-4636-A15F-4204614C9E37}">
+<ds:datastoreItem xmlns:ds="http://schemas.openxmlformats.org/officeDocument/2006/customXml" ds:itemID="{180E3902-6180-4043-AB45-0DB671A09AF0}">
   <ds:schemaRefs>
     <ds:schemaRef ds:uri="http://schemas.openxmlformats.org/officeDocument/2006/bibliography"/>
   </ds:schemaRefs>

</xml_diff>